<commit_message>
Testing version control on this document.
</commit_message>
<xml_diff>
--- a/releasenotes/developer_release_notes_1.4.docx
+++ b/releasenotes/developer_release_notes_1.4.docx
@@ -1,6 +1,6 @@
 
 <file path=word/document.xml><?xml version="1.0" encoding="utf-8"?>
-<w:document xmlns:wpc="http://schemas.microsoft.com/office/word/2010/wordprocessingCanvas" xmlns:mc="http://schemas.openxmlformats.org/markup-compatibility/2006" xmlns:o="urn:schemas-microsoft-com:office:office" xmlns:r="http://schemas.openxmlformats.org/officeDocument/2006/relationships" xmlns:m="http://schemas.openxmlformats.org/officeDocument/2006/math" xmlns:v="urn:schemas-microsoft-com:vml" xmlns:wp14="http://schemas.microsoft.com/office/word/2010/wordprocessingDrawing" xmlns:wp="http://schemas.openxmlformats.org/drawingml/2006/wordprocessingDrawing" xmlns:w10="urn:schemas-microsoft-com:office:word" xmlns:w="http://schemas.openxmlformats.org/wordprocessingml/2006/main" xmlns:w14="http://schemas.microsoft.com/office/word/2010/wordml" xmlns:wpg="http://schemas.microsoft.com/office/word/2010/wordprocessingGroup" xmlns:wpi="http://schemas.microsoft.com/office/word/2010/wordprocessingInk" xmlns:wne="http://schemas.microsoft.com/office/word/2006/wordml" xmlns:wps="http://schemas.microsoft.com/office/word/2010/wordprocessingShape" mc:Ignorable="w14 wp14">
+<w:document xmlns:ve="http://schemas.openxmlformats.org/markup-compatibility/2006" xmlns:o="urn:schemas-microsoft-com:office:office" xmlns:r="http://schemas.openxmlformats.org/officeDocument/2006/relationships" xmlns:m="http://schemas.openxmlformats.org/officeDocument/2006/math" xmlns:v="urn:schemas-microsoft-com:vml" xmlns:wp="http://schemas.openxmlformats.org/drawingml/2006/wordprocessingDrawing" xmlns:w10="urn:schemas-microsoft-com:office:word" xmlns:w="http://schemas.openxmlformats.org/wordprocessingml/2006/main" xmlns:wne="http://schemas.microsoft.com/office/word/2006/wordml">
   <w:body>
     <w:p>
       <w:pPr>
@@ -11,7 +11,6 @@
           <w:szCs w:val="96"/>
         </w:rPr>
       </w:pPr>
-      <w:proofErr w:type="spellStart"/>
       <w:r>
         <w:rPr>
           <w:sz w:val="96"/>
@@ -19,7 +18,6 @@
         </w:rPr>
         <w:t>WikiMap</w:t>
       </w:r>
-      <w:proofErr w:type="spellEnd"/>
     </w:p>
     <w:p>
       <w:pPr>
@@ -4670,7 +4668,7 @@
       <w:tblPr>
         <w:tblStyle w:val="TableGrid"/>
         <w:tblW w:w="0" w:type="auto"/>
-        <w:tblLook w:val="04A0" w:firstRow="1" w:lastRow="0" w:firstColumn="1" w:lastColumn="0" w:noHBand="0" w:noVBand="1"/>
+        <w:tblLook w:val="04A0"/>
       </w:tblPr>
       <w:tblGrid>
         <w:gridCol w:w="1005"/>
@@ -4948,26 +4946,18 @@
           <w:numId w:val="1"/>
         </w:numPr>
       </w:pPr>
-      <w:bookmarkStart w:id="47" w:name="_Toc286176098"/>
-      <w:bookmarkStart w:id="48" w:name="_Toc287524594"/>
+      <w:bookmarkStart w:id="47" w:name="_Toc287524594"/>
+      <w:bookmarkStart w:id="48" w:name="_Toc286176098"/>
       <w:r>
         <w:lastRenderedPageBreak/>
         <w:t>Introduction</w:t>
       </w:r>
-      <w:bookmarkEnd w:id="48"/>
+      <w:bookmarkEnd w:id="47"/>
     </w:p>
     <w:p>
       <w:r>
         <w:br/>
-        <w:t xml:space="preserve">This source distribution documentation is for anyone who wants to continue developing </w:t>
-      </w:r>
-      <w:proofErr w:type="spellStart"/>
-      <w:r>
-        <w:t>WikiMap</w:t>
-      </w:r>
-      <w:proofErr w:type="spellEnd"/>
-      <w:r>
-        <w:t xml:space="preserve">.  </w:t>
+        <w:t xml:space="preserve">This source distribution documentation is for anyone who wants to continue developing WikiMap.  </w:t>
       </w:r>
       <w:r>
         <w:br/>
@@ -4997,26 +4987,19 @@
         </w:numPr>
       </w:pPr>
       <w:bookmarkStart w:id="49" w:name="_Toc287375816"/>
-      <w:bookmarkStart w:id="50" w:name="_Toc285969099"/>
-      <w:bookmarkStart w:id="51" w:name="_Toc287524595"/>
-      <w:bookmarkEnd w:id="47"/>
+      <w:bookmarkStart w:id="50" w:name="_Toc287524595"/>
+      <w:bookmarkStart w:id="51" w:name="_Toc285969099"/>
+      <w:bookmarkEnd w:id="48"/>
       <w:r>
         <w:t>Supported Browsers</w:t>
       </w:r>
       <w:bookmarkEnd w:id="49"/>
-      <w:bookmarkEnd w:id="51"/>
+      <w:bookmarkEnd w:id="50"/>
     </w:p>
     <w:p>
       <w:r>
         <w:br/>
-      </w:r>
-      <w:proofErr w:type="spellStart"/>
-      <w:r>
-        <w:t>WikiMap</w:t>
-      </w:r>
-      <w:proofErr w:type="spellEnd"/>
-      <w:r>
-        <w:t xml:space="preserve"> is supported in Chrome 9+, Firefox 3.6</w:t>
+        <w:t>WikiMap is supported in Chrome 9+, Firefox 3.6</w:t>
       </w:r>
       <w:proofErr w:type="gramStart"/>
       <w:r>
@@ -5057,7 +5040,7 @@
       <w:tblPr>
         <w:tblStyle w:val="TableGrid"/>
         <w:tblW w:w="0" w:type="auto"/>
-        <w:tblLook w:val="04A0" w:firstRow="1" w:lastRow="0" w:firstColumn="1" w:lastColumn="0" w:noHBand="0" w:noVBand="1"/>
+        <w:tblLook w:val="04A0"/>
       </w:tblPr>
       <w:tblGrid>
         <w:gridCol w:w="2988"/>
@@ -5079,7 +5062,7 @@
             <w:tcW w:w="7308" w:type="dxa"/>
           </w:tcPr>
           <w:p>
-            <w:hyperlink r:id="rId9" w:history="1">
+            <w:hyperlink r:id="rId8" w:history="1">
               <w:r>
                 <w:rPr>
                   <w:rStyle w:val="Hyperlink"/>
@@ -5109,7 +5092,7 @@
             <w:tcW w:w="7308" w:type="dxa"/>
           </w:tcPr>
           <w:p>
-            <w:hyperlink r:id="rId10" w:history="1">
+            <w:hyperlink r:id="rId9" w:history="1">
               <w:r>
                 <w:rPr>
                   <w:rStyle w:val="Hyperlink"/>
@@ -5136,7 +5119,7 @@
             <w:tcW w:w="7308" w:type="dxa"/>
           </w:tcPr>
           <w:p>
-            <w:hyperlink r:id="rId11" w:history="1">
+            <w:hyperlink r:id="rId10" w:history="1">
               <w:r>
                 <w:rPr>
                   <w:rStyle w:val="Hyperlink"/>
@@ -5163,7 +5146,7 @@
             <w:tcW w:w="7308" w:type="dxa"/>
           </w:tcPr>
           <w:p>
-            <w:hyperlink r:id="rId12" w:history="1">
+            <w:hyperlink r:id="rId11" w:history="1">
               <w:r>
                 <w:rPr>
                   <w:rStyle w:val="Hyperlink"/>
@@ -5190,7 +5173,7 @@
             <w:tcW w:w="7308" w:type="dxa"/>
           </w:tcPr>
           <w:p>
-            <w:hyperlink r:id="rId13" w:history="1">
+            <w:hyperlink r:id="rId12" w:history="1">
               <w:r>
                 <w:rPr>
                   <w:rStyle w:val="Hyperlink"/>
@@ -5212,6 +5195,36 @@
           <w:p>
             <w:r>
               <w:t>Source Download</w:t>
+            </w:r>
+          </w:p>
+        </w:tc>
+        <w:tc>
+          <w:tcPr>
+            <w:tcW w:w="7308" w:type="dxa"/>
+          </w:tcPr>
+          <w:p>
+            <w:hyperlink r:id="rId13" w:history="1">
+              <w:r>
+                <w:rPr>
+                  <w:rStyle w:val="Hyperlink"/>
+                </w:rPr>
+                <w:t>http://www.kimberlykoenig.com/files/wikimap/wikimap_source.zip</w:t>
+              </w:r>
+            </w:hyperlink>
+            <w:r>
+              <w:t xml:space="preserve"> </w:t>
+            </w:r>
+          </w:p>
+        </w:tc>
+      </w:tr>
+      <w:tr>
+        <w:tc>
+          <w:tcPr>
+            <w:tcW w:w="2988" w:type="dxa"/>
+          </w:tcPr>
+          <w:p>
+            <w:r>
+              <w:t>Install Script Download</w:t>
             </w:r>
           </w:p>
         </w:tc>
@@ -5225,36 +5238,6 @@
                 <w:rPr>
                   <w:rStyle w:val="Hyperlink"/>
                 </w:rPr>
-                <w:t>http://www.kimberlykoenig.com/files/wikimap/wikimap_source.zip</w:t>
-              </w:r>
-            </w:hyperlink>
-            <w:r>
-              <w:t xml:space="preserve"> </w:t>
-            </w:r>
-          </w:p>
-        </w:tc>
-      </w:tr>
-      <w:tr>
-        <w:tc>
-          <w:tcPr>
-            <w:tcW w:w="2988" w:type="dxa"/>
-          </w:tcPr>
-          <w:p>
-            <w:r>
-              <w:t>Install Script Download</w:t>
-            </w:r>
-          </w:p>
-        </w:tc>
-        <w:tc>
-          <w:tcPr>
-            <w:tcW w:w="7308" w:type="dxa"/>
-          </w:tcPr>
-          <w:p>
-            <w:hyperlink r:id="rId15" w:history="1">
-              <w:r>
-                <w:rPr>
-                  <w:rStyle w:val="Hyperlink"/>
-                </w:rPr>
                 <w:t>http://www.kimberlykoenig.com/files/wikimap/wikimap_install.sh</w:t>
               </w:r>
             </w:hyperlink>
@@ -5285,15 +5268,7 @@
     <w:p>
       <w:r>
         <w:br/>
-        <w:t xml:space="preserve">For the purposes of running </w:t>
-      </w:r>
-      <w:proofErr w:type="spellStart"/>
-      <w:r>
-        <w:t>WikiMap</w:t>
-      </w:r>
-      <w:proofErr w:type="spellEnd"/>
-      <w:r>
-        <w:t xml:space="preserve"> we assume you have:</w:t>
+        <w:t>For the purposes of running WikiMap we assume you have:</w:t>
       </w:r>
     </w:p>
     <w:p>
@@ -5364,7 +5339,7 @@
           <w:numId w:val="3"/>
         </w:numPr>
       </w:pPr>
-      <w:hyperlink r:id="rId16" w:history="1">
+      <w:hyperlink r:id="rId15" w:history="1">
         <w:r>
           <w:rPr>
             <w:rStyle w:val="Hyperlink"/>
@@ -5381,7 +5356,7 @@
           <w:numId w:val="3"/>
         </w:numPr>
       </w:pPr>
-      <w:hyperlink r:id="rId17" w:history="1">
+      <w:hyperlink r:id="rId16" w:history="1">
         <w:r>
           <w:rPr>
             <w:rStyle w:val="Hyperlink"/>
@@ -5401,7 +5376,7 @@
           <w:numId w:val="3"/>
         </w:numPr>
       </w:pPr>
-      <w:hyperlink r:id="rId18" w:history="1">
+      <w:hyperlink r:id="rId17" w:history="1">
         <w:r>
           <w:rPr>
             <w:rStyle w:val="Hyperlink"/>
@@ -5466,7 +5441,7 @@
           <w:rFonts w:cstheme="minorHAnsi"/>
         </w:rPr>
       </w:pPr>
-      <w:hyperlink r:id="rId19" w:history="1">
+      <w:hyperlink r:id="rId18" w:history="1">
         <w:proofErr w:type="spellStart"/>
         <w:r>
           <w:rPr>
@@ -5500,7 +5475,7 @@
           <w:numId w:val="3"/>
         </w:numPr>
       </w:pPr>
-      <w:hyperlink r:id="rId20" w:history="1">
+      <w:hyperlink r:id="rId19" w:history="1">
         <w:proofErr w:type="spellStart"/>
         <w:r>
           <w:rPr>
@@ -5525,7 +5500,7 @@
           <w:numId w:val="3"/>
         </w:numPr>
       </w:pPr>
-      <w:hyperlink r:id="rId21" w:history="1">
+      <w:hyperlink r:id="rId20" w:history="1">
         <w:r>
           <w:rPr>
             <w:rStyle w:val="Hyperlink"/>
@@ -5570,7 +5545,7 @@
           <w:numId w:val="3"/>
         </w:numPr>
       </w:pPr>
-      <w:hyperlink r:id="rId22" w:history="1">
+      <w:hyperlink r:id="rId21" w:history="1">
         <w:proofErr w:type="spellStart"/>
         <w:r>
           <w:rPr>
@@ -5623,7 +5598,7 @@
       <w:tblPr>
         <w:tblStyle w:val="TableGrid"/>
         <w:tblW w:w="0" w:type="auto"/>
-        <w:tblLook w:val="04A0" w:firstRow="1" w:lastRow="0" w:firstColumn="1" w:lastColumn="0" w:noHBand="0" w:noVBand="1"/>
+        <w:tblLook w:val="04A0"/>
       </w:tblPr>
       <w:tblGrid>
         <w:gridCol w:w="2268"/>
@@ -5999,7 +5974,7 @@
         </w:rPr>
         <w:t xml:space="preserve"> </w:t>
       </w:r>
-      <w:hyperlink r:id="rId23" w:history="1">
+      <w:hyperlink r:id="rId22" w:history="1">
         <w:r>
           <w:rPr>
             <w:rStyle w:val="Hyperlink"/>
@@ -6027,7 +6002,7 @@
         <w:tblStyle w:val="TableGrid"/>
         <w:tblW w:w="0" w:type="auto"/>
         <w:tblInd w:w="360" w:type="dxa"/>
-        <w:tblLook w:val="04A0" w:firstRow="1" w:lastRow="0" w:firstColumn="1" w:lastColumn="0" w:noHBand="0" w:noVBand="1"/>
+        <w:tblLook w:val="04A0"/>
       </w:tblPr>
       <w:tblGrid>
         <w:gridCol w:w="3315"/>
@@ -6366,7 +6341,7 @@
         <w:tblStyle w:val="TableGrid"/>
         <w:tblW w:w="0" w:type="auto"/>
         <w:tblInd w:w="360" w:type="dxa"/>
-        <w:tblLook w:val="04A0" w:firstRow="1" w:lastRow="0" w:firstColumn="1" w:lastColumn="0" w:noHBand="0" w:noVBand="1"/>
+        <w:tblLook w:val="04A0"/>
       </w:tblPr>
       <w:tblGrid>
         <w:gridCol w:w="9936"/>
@@ -6534,7 +6509,7 @@
         </w:rPr>
         <w:t xml:space="preserve"> </w:t>
       </w:r>
-      <w:hyperlink r:id="rId24" w:history="1">
+      <w:hyperlink r:id="rId23" w:history="1">
         <w:r>
           <w:rPr>
             <w:rStyle w:val="Hyperlink"/>
@@ -6582,7 +6557,7 @@
         </w:rPr>
         <w:t xml:space="preserve"> </w:t>
       </w:r>
-      <w:hyperlink r:id="rId25" w:history="1">
+      <w:hyperlink r:id="rId24" w:history="1">
         <w:r>
           <w:rPr>
             <w:rStyle w:val="Hyperlink"/>
@@ -6716,15 +6691,7 @@
         <w:ind w:left="720"/>
       </w:pPr>
       <w:r>
-        <w:t xml:space="preserve">Install </w:t>
-      </w:r>
-      <w:proofErr w:type="spellStart"/>
-      <w:r>
-        <w:t>WikiMap</w:t>
-      </w:r>
-      <w:proofErr w:type="spellEnd"/>
-      <w:r>
-        <w:t xml:space="preserve"> by running the shell script:</w:t>
+        <w:t>Install WikiMap by running the shell script:</w:t>
       </w:r>
       <w:r>
         <w:br/>
@@ -6781,7 +6748,7 @@
         <w:tblStyle w:val="TableGrid"/>
         <w:tblW w:w="0" w:type="auto"/>
         <w:tblInd w:w="720" w:type="dxa"/>
-        <w:tblLook w:val="04A0" w:firstRow="1" w:lastRow="0" w:firstColumn="1" w:lastColumn="0" w:noHBand="0" w:noVBand="1"/>
+        <w:tblLook w:val="04A0"/>
       </w:tblPr>
       <w:tblGrid>
         <w:gridCol w:w="9576"/>
@@ -6833,21 +6800,7 @@
               <w:rPr>
                 <w:rFonts w:cstheme="minorHAnsi"/>
               </w:rPr>
-              <w:t xml:space="preserve"> folder already exists, </w:t>
-            </w:r>
-            <w:proofErr w:type="spellStart"/>
-            <w:r>
-              <w:rPr>
-                <w:rFonts w:cstheme="minorHAnsi"/>
-              </w:rPr>
-              <w:t>WikiMap</w:t>
-            </w:r>
-            <w:proofErr w:type="spellEnd"/>
-            <w:r>
-              <w:rPr>
-                <w:rFonts w:cstheme="minorHAnsi"/>
-              </w:rPr>
-              <w:t xml:space="preserve"> files and folders will be copied into it. Otherwise, a new </w:t>
+              <w:t xml:space="preserve"> folder already exists, WikiMap files and folders will be copied into it. Otherwise, a new </w:t>
             </w:r>
             <w:r>
               <w:rPr>
@@ -6958,19 +6911,11 @@
         </w:numPr>
         <w:ind w:left="720"/>
       </w:pPr>
-      <w:proofErr w:type="spellStart"/>
       <w:r>
         <w:rPr>
           <w:rFonts w:cstheme="minorHAnsi"/>
         </w:rPr>
-        <w:t>WikiMap</w:t>
-      </w:r>
-      <w:proofErr w:type="spellEnd"/>
-      <w:r>
-        <w:rPr>
-          <w:rFonts w:cstheme="minorHAnsi"/>
-        </w:rPr>
-        <w:t xml:space="preserve"> will now be </w:t>
+        <w:t xml:space="preserve">WikiMap will now be </w:t>
       </w:r>
       <w:r>
         <w:rPr>
@@ -7007,7 +6952,7 @@
         <w:tblStyle w:val="TableGrid"/>
         <w:tblW w:w="0" w:type="auto"/>
         <w:tblInd w:w="720" w:type="dxa"/>
-        <w:tblLook w:val="04A0" w:firstRow="1" w:lastRow="0" w:firstColumn="1" w:lastColumn="0" w:noHBand="0" w:noVBand="1"/>
+        <w:tblLook w:val="04A0"/>
       </w:tblPr>
       <w:tblGrid>
         <w:gridCol w:w="9576"/>
@@ -7062,7 +7007,7 @@
             <w:r>
               <w:t xml:space="preserve"> (some tips available here: </w:t>
             </w:r>
-            <w:hyperlink r:id="rId26" w:history="1">
+            <w:hyperlink r:id="rId25" w:history="1">
               <w:r>
                 <w:rPr>
                   <w:rStyle w:val="Hyperlink"/>
@@ -7103,15 +7048,7 @@
         <w:ind w:left="360"/>
       </w:pPr>
       <w:r>
-        <w:t xml:space="preserve">If any Java components in the back-end are modified, the </w:t>
-      </w:r>
-      <w:proofErr w:type="spellStart"/>
-      <w:r>
-        <w:t>WikiMap</w:t>
-      </w:r>
-      <w:proofErr w:type="spellEnd"/>
-      <w:r>
-        <w:t xml:space="preserve"> package will need to be recompiled.  These instructions will guide you through that process.</w:t>
+        <w:t>If any Java components in the back-end are modified, the WikiMap package will need to be recompiled.  These instructions will guide you through that process.</w:t>
       </w:r>
     </w:p>
     <w:p>
@@ -7164,15 +7101,7 @@
         </w:numPr>
       </w:pPr>
       <w:r>
-        <w:t xml:space="preserve">Clean and build the </w:t>
-      </w:r>
-      <w:proofErr w:type="spellStart"/>
-      <w:r>
-        <w:t>WikiMap</w:t>
-      </w:r>
-      <w:proofErr w:type="spellEnd"/>
-      <w:r>
-        <w:t xml:space="preserve"> package by running our ANT build script:</w:t>
+        <w:t>Clean and build the WikiMap package by running our ANT build script:</w:t>
       </w:r>
     </w:p>
     <w:p>
@@ -7215,7 +7144,7 @@
           <w:rStyle w:val="apple-style-span"/>
           <w:rFonts w:cstheme="minorHAnsi"/>
         </w:rPr>
-        <w:t xml:space="preserve">Where targets include: clean, </w:t>
+        <w:t xml:space="preserve">Where targets include: clean, init, all, communication, parser, </w:t>
       </w:r>
       <w:proofErr w:type="spellStart"/>
       <w:r>
@@ -7223,7 +7152,7 @@
           <w:rStyle w:val="apple-style-span"/>
           <w:rFonts w:cstheme="minorHAnsi"/>
         </w:rPr>
-        <w:t>init</w:t>
+        <w:t>relbuilder</w:t>
       </w:r>
       <w:proofErr w:type="spellEnd"/>
       <w:r>
@@ -7231,7 +7160,7 @@
           <w:rStyle w:val="apple-style-span"/>
           <w:rFonts w:cstheme="minorHAnsi"/>
         </w:rPr>
-        <w:t xml:space="preserve">, all, communication, parser, </w:t>
+        <w:t xml:space="preserve">, </w:t>
       </w:r>
       <w:proofErr w:type="spellStart"/>
       <w:r>
@@ -7239,7 +7168,7 @@
           <w:rStyle w:val="apple-style-span"/>
           <w:rFonts w:cstheme="minorHAnsi"/>
         </w:rPr>
-        <w:t>relbuilder</w:t>
+        <w:t>dumpupdater</w:t>
       </w:r>
       <w:proofErr w:type="spellEnd"/>
       <w:r>
@@ -7247,39 +7176,7 @@
           <w:rStyle w:val="apple-style-span"/>
           <w:rFonts w:cstheme="minorHAnsi"/>
         </w:rPr>
-        <w:t xml:space="preserve">, </w:t>
-      </w:r>
-      <w:proofErr w:type="spellStart"/>
-      <w:r>
-        <w:rPr>
-          <w:rStyle w:val="apple-style-span"/>
-          <w:rFonts w:cstheme="minorHAnsi"/>
-        </w:rPr>
-        <w:t>dumpupdater</w:t>
-      </w:r>
-      <w:proofErr w:type="spellEnd"/>
-      <w:r>
-        <w:rPr>
-          <w:rStyle w:val="apple-style-span"/>
-          <w:rFonts w:cstheme="minorHAnsi"/>
-        </w:rPr>
-        <w:t>, test-</w:t>
-      </w:r>
-      <w:proofErr w:type="spellStart"/>
-      <w:r>
-        <w:rPr>
-          <w:rStyle w:val="apple-style-span"/>
-          <w:rFonts w:cstheme="minorHAnsi"/>
-        </w:rPr>
-        <w:t>init</w:t>
-      </w:r>
-      <w:proofErr w:type="spellEnd"/>
-      <w:r>
-        <w:rPr>
-          <w:rStyle w:val="apple-style-span"/>
-          <w:rFonts w:cstheme="minorHAnsi"/>
-        </w:rPr>
-        <w:t>, and test-run.  &lt;TODO: more elaboration on what each build target does needed&gt;</w:t>
+        <w:t>, test-init, and test-run.  &lt;TODO: more elaboration on what each build target does needed&gt;</w:t>
       </w:r>
     </w:p>
     <w:p>
@@ -7362,7 +7259,7 @@
         <w:tblStyle w:val="TableGrid"/>
         <w:tblW w:w="0" w:type="auto"/>
         <w:tblInd w:w="360" w:type="dxa"/>
-        <w:tblLook w:val="04A0" w:firstRow="1" w:lastRow="0" w:firstColumn="1" w:lastColumn="0" w:noHBand="0" w:noVBand="1"/>
+        <w:tblLook w:val="04A0"/>
       </w:tblPr>
       <w:tblGrid>
         <w:gridCol w:w="9936"/>
@@ -7399,15 +7296,7 @@
         </w:numPr>
       </w:pPr>
       <w:r>
-        <w:t xml:space="preserve">Navigate to the “logic” directory in the </w:t>
-      </w:r>
-      <w:proofErr w:type="spellStart"/>
-      <w:r>
-        <w:t>WikiMap</w:t>
-      </w:r>
-      <w:proofErr w:type="spellEnd"/>
-      <w:r>
-        <w:t xml:space="preserve"> back-end files (/</w:t>
+        <w:t>Navigate to the “logic” directory in the WikiMap back-end files (/</w:t>
       </w:r>
       <w:proofErr w:type="spellStart"/>
       <w:r>
@@ -7549,9 +7438,10 @@
       <w:r>
         <w:rPr>
           <w:noProof/>
+          <w:lang w:eastAsia="zh-CN"/>
         </w:rPr>
         <w:drawing>
-          <wp:inline distT="0" distB="0" distL="0" distR="0" wp14:anchorId="4827DE85" wp14:editId="3C906BD5">
+          <wp:inline distT="0" distB="0" distL="0" distR="0">
             <wp:extent cx="5308270" cy="1540864"/>
             <wp:effectExtent l="0" t="0" r="6985" b="2540"/>
             <wp:docPr id="17" name="Picture 17"/>
@@ -7566,10 +7456,10 @@
                     <pic:cNvPicPr/>
                   </pic:nvPicPr>
                   <pic:blipFill>
-                    <a:blip r:embed="rId27">
+                    <a:blip r:embed="rId26" cstate="print">
                       <a:extLst>
                         <a:ext uri="{28A0092B-C50C-407E-A947-70E740481C1C}">
-                          <a14:useLocalDpi xmlns:a14="http://schemas.microsoft.com/office/drawing/2010/main" val="0"/>
+                          <a14:useLocalDpi xmlns:a14="http://schemas.microsoft.com/office/drawing/2010/main" xmlns:wps="http://schemas.microsoft.com/office/word/2010/wordprocessingShape" xmlns:wpi="http://schemas.microsoft.com/office/word/2010/wordprocessingInk" xmlns:wpg="http://schemas.microsoft.com/office/word/2010/wordprocessingGroup" xmlns:w14="http://schemas.microsoft.com/office/word/2010/wordml" xmlns:w="http://schemas.openxmlformats.org/wordprocessingml/2006/main" xmlns:w10="urn:schemas-microsoft-com:office:word" xmlns:wp14="http://schemas.microsoft.com/office/word/2010/wordprocessingDrawing" xmlns:v="urn:schemas-microsoft-com:vml" xmlns:o="urn:schemas-microsoft-com:office:office" xmlns:mc="http://schemas.openxmlformats.org/markup-compatibility/2006" xmlns:wpc="http://schemas.microsoft.com/office/word/2010/wordprocessingCanvas" xmlns="" val="0"/>
                         </a:ext>
                       </a:extLst>
                     </a:blip>
@@ -7602,13 +7492,13 @@
         </w:numPr>
       </w:pPr>
       <w:bookmarkStart w:id="78" w:name="_Database_Location_&amp;"/>
-      <w:bookmarkStart w:id="79" w:name="_Toc287375829"/>
-      <w:bookmarkStart w:id="80" w:name="_Toc287524608"/>
+      <w:bookmarkStart w:id="79" w:name="_Toc287524608"/>
+      <w:bookmarkStart w:id="80" w:name="_Toc287375829"/>
       <w:bookmarkEnd w:id="78"/>
       <w:r>
         <w:t>Create Table Statements</w:t>
       </w:r>
-      <w:bookmarkEnd w:id="80"/>
+      <w:bookmarkEnd w:id="79"/>
       <w:r>
         <w:br/>
       </w:r>
@@ -7959,7 +7849,14 @@
         <w:rPr>
           <w:rFonts w:ascii="Courier New" w:hAnsi="Courier New" w:cs="Courier New"/>
         </w:rPr>
-        <w:t xml:space="preserve">  PRIMARY KEY (`Article`</w:t>
+        <w:t xml:space="preserve">  PRIMARY KEY (`</w:t>
+      </w:r>
+      <w:proofErr w:type="spellStart"/>
+      <w:r>
+        <w:rPr>
+          <w:rFonts w:ascii="Courier New" w:hAnsi="Courier New" w:cs="Courier New"/>
+        </w:rPr>
+        <w:t>Article`</w:t>
       </w:r>
       <w:proofErr w:type="gramStart"/>
       <w:r>
@@ -7968,7 +7865,6 @@
         </w:rPr>
         <w:t>,`</w:t>
       </w:r>
-      <w:proofErr w:type="spellStart"/>
       <w:proofErr w:type="gramEnd"/>
       <w:r>
         <w:rPr>
@@ -8452,7 +8348,14 @@
         <w:rPr>
           <w:rFonts w:ascii="Courier New" w:hAnsi="Courier New" w:cs="Courier New"/>
         </w:rPr>
-        <w:t xml:space="preserve">  PRIMARY KEY (`Article`</w:t>
+        <w:t xml:space="preserve">  PRIMARY KEY (`</w:t>
+      </w:r>
+      <w:proofErr w:type="spellStart"/>
+      <w:r>
+        <w:rPr>
+          <w:rFonts w:ascii="Courier New" w:hAnsi="Courier New" w:cs="Courier New"/>
+        </w:rPr>
+        <w:t>Article`</w:t>
       </w:r>
       <w:proofErr w:type="gramStart"/>
       <w:r>
@@ -8461,27 +8364,12 @@
         </w:rPr>
         <w:t>,`</w:t>
       </w:r>
-      <w:proofErr w:type="spellStart"/>
       <w:proofErr w:type="gramEnd"/>
       <w:r>
         <w:rPr>
           <w:rFonts w:ascii="Courier New" w:hAnsi="Courier New" w:cs="Courier New"/>
         </w:rPr>
-        <w:t>MaxDepth</w:t>
-      </w:r>
-      <w:proofErr w:type="spellEnd"/>
-      <w:r>
-        <w:rPr>
-          <w:rFonts w:ascii="Courier New" w:hAnsi="Courier New" w:cs="Courier New"/>
-        </w:rPr>
-        <w:t>`,`</w:t>
-      </w:r>
-      <w:proofErr w:type="spellStart"/>
-      <w:r>
-        <w:rPr>
-          <w:rFonts w:ascii="Courier New" w:hAnsi="Courier New" w:cs="Courier New"/>
-        </w:rPr>
-        <w:t>DepthArray</w:t>
+        <w:t>MaxDepth`,`DepthArray</w:t>
       </w:r>
       <w:proofErr w:type="spellEnd"/>
       <w:r>
@@ -8544,7 +8432,7 @@
       <w:r>
         <w:t>Database Location &amp; Credentials</w:t>
       </w:r>
-      <w:bookmarkEnd w:id="79"/>
+      <w:bookmarkEnd w:id="80"/>
       <w:bookmarkEnd w:id="81"/>
     </w:p>
     <w:p>
@@ -8552,15 +8440,7 @@
         <w:ind w:left="720"/>
       </w:pPr>
       <w:r>
-        <w:t xml:space="preserve">The </w:t>
-      </w:r>
-      <w:proofErr w:type="spellStart"/>
-      <w:r>
-        <w:t>WikiMap</w:t>
-      </w:r>
-      <w:proofErr w:type="spellEnd"/>
-      <w:r>
-        <w:t xml:space="preserve"> MySQL database is located on AWS and is read-only accessible. </w:t>
+        <w:t xml:space="preserve">The WikiMap MySQL database is located on AWS and is read-only accessible. </w:t>
       </w:r>
     </w:p>
     <w:p>
@@ -8795,7 +8675,7 @@
         </w:rPr>
         <w:t xml:space="preserve">Download Workbench from this link: </w:t>
       </w:r>
-      <w:hyperlink r:id="rId28" w:tgtFrame="_blank" w:history="1">
+      <w:hyperlink r:id="rId27" w:tgtFrame="_blank" w:history="1">
         <w:r>
           <w:rPr>
             <w:rStyle w:val="Hyperlink"/>
@@ -8839,9 +8719,10 @@
       <w:r>
         <w:rPr>
           <w:noProof/>
+          <w:lang w:eastAsia="zh-CN"/>
         </w:rPr>
         <w:drawing>
-          <wp:inline distT="0" distB="0" distL="0" distR="0" wp14:anchorId="4E36CCC6" wp14:editId="275AB687">
+          <wp:inline distT="0" distB="0" distL="0" distR="0">
             <wp:extent cx="3095625" cy="4184547"/>
             <wp:effectExtent l="0" t="0" r="0" b="6985"/>
             <wp:docPr id="3" name="Picture 3"/>
@@ -8856,10 +8737,10 @@
                     <pic:cNvPicPr/>
                   </pic:nvPicPr>
                   <pic:blipFill rotWithShape="1">
-                    <a:blip r:embed="rId29">
+                    <a:blip r:embed="rId28" cstate="print">
                       <a:extLst>
                         <a:ext uri="{28A0092B-C50C-407E-A947-70E740481C1C}">
-                          <a14:useLocalDpi xmlns:a14="http://schemas.microsoft.com/office/drawing/2010/main" val="0"/>
+                          <a14:useLocalDpi xmlns:a14="http://schemas.microsoft.com/office/drawing/2010/main" xmlns:wps="http://schemas.microsoft.com/office/word/2010/wordprocessingShape" xmlns:wpi="http://schemas.microsoft.com/office/word/2010/wordprocessingInk" xmlns:wpg="http://schemas.microsoft.com/office/word/2010/wordprocessingGroup" xmlns:w14="http://schemas.microsoft.com/office/word/2010/wordml" xmlns:w="http://schemas.openxmlformats.org/wordprocessingml/2006/main" xmlns:w10="urn:schemas-microsoft-com:office:word" xmlns:wp14="http://schemas.microsoft.com/office/word/2010/wordprocessingDrawing" xmlns:v="urn:schemas-microsoft-com:vml" xmlns:o="urn:schemas-microsoft-com:office:office" xmlns:mc="http://schemas.openxmlformats.org/markup-compatibility/2006" xmlns:wpc="http://schemas.microsoft.com/office/word/2010/wordprocessingCanvas" xmlns="" val="0"/>
                         </a:ext>
                       </a:extLst>
                     </a:blip>
@@ -8879,7 +8760,7 @@
                     </a:ln>
                     <a:extLst>
                       <a:ext uri="{53640926-AAD7-44D8-BBD7-CCE9431645EC}">
-                        <a14:shadowObscured xmlns:a14="http://schemas.microsoft.com/office/drawing/2010/main"/>
+                        <a14:shadowObscured xmlns:a14="http://schemas.microsoft.com/office/drawing/2010/main" xmlns:wps="http://schemas.microsoft.com/office/word/2010/wordprocessingShape" xmlns:wpi="http://schemas.microsoft.com/office/word/2010/wordprocessingInk" xmlns:wpg="http://schemas.microsoft.com/office/word/2010/wordprocessingGroup" xmlns:w14="http://schemas.microsoft.com/office/word/2010/wordml" xmlns:w="http://schemas.openxmlformats.org/wordprocessingml/2006/main" xmlns:w10="urn:schemas-microsoft-com:office:word" xmlns:wp14="http://schemas.microsoft.com/office/word/2010/wordprocessingDrawing" xmlns:v="urn:schemas-microsoft-com:vml" xmlns:o="urn:schemas-microsoft-com:office:office" xmlns:mc="http://schemas.openxmlformats.org/markup-compatibility/2006" xmlns:wpc="http://schemas.microsoft.com/office/word/2010/wordprocessingCanvas" xmlns=""/>
                       </a:ext>
                     </a:extLst>
                   </pic:spPr>
@@ -9128,10 +9009,11 @@
       <w:r>
         <w:rPr>
           <w:noProof/>
+          <w:lang w:eastAsia="zh-CN"/>
         </w:rPr>
         <w:lastRenderedPageBreak/>
         <w:drawing>
-          <wp:inline distT="0" distB="0" distL="0" distR="0" wp14:anchorId="5E19106A" wp14:editId="02979544">
+          <wp:inline distT="0" distB="0" distL="0" distR="0">
             <wp:extent cx="5943600" cy="3736340"/>
             <wp:effectExtent l="0" t="0" r="0" b="0"/>
             <wp:docPr id="2" name="Picture 2"/>
@@ -9146,7 +9028,7 @@
                     <pic:cNvPicPr/>
                   </pic:nvPicPr>
                   <pic:blipFill>
-                    <a:blip r:embed="rId30"/>
+                    <a:blip r:embed="rId29" cstate="print"/>
                     <a:stretch>
                       <a:fillRect/>
                     </a:stretch>
@@ -9227,9 +9109,10 @@
       <w:r>
         <w:rPr>
           <w:noProof/>
+          <w:lang w:eastAsia="zh-CN"/>
         </w:rPr>
         <w:drawing>
-          <wp:inline distT="0" distB="0" distL="0" distR="0" wp14:anchorId="0C46149E" wp14:editId="7791ACBE">
+          <wp:inline distT="0" distB="0" distL="0" distR="0">
             <wp:extent cx="5010150" cy="2850325"/>
             <wp:effectExtent l="0" t="0" r="0" b="7620"/>
             <wp:docPr id="16" name="Picture 16"/>
@@ -9244,7 +9127,7 @@
                     <pic:cNvPicPr/>
                   </pic:nvPicPr>
                   <pic:blipFill rotWithShape="1">
-                    <a:blip r:embed="rId31"/>
+                    <a:blip r:embed="rId30" cstate="print"/>
                     <a:srcRect b="8975"/>
                     <a:stretch/>
                   </pic:blipFill>
@@ -9261,7 +9144,7 @@
                     </a:ln>
                     <a:extLst>
                       <a:ext uri="{53640926-AAD7-44D8-BBD7-CCE9431645EC}">
-                        <a14:shadowObscured xmlns:a14="http://schemas.microsoft.com/office/drawing/2010/main"/>
+                        <a14:shadowObscured xmlns:a14="http://schemas.microsoft.com/office/drawing/2010/main" xmlns:wps="http://schemas.microsoft.com/office/word/2010/wordprocessingShape" xmlns:wpi="http://schemas.microsoft.com/office/word/2010/wordprocessingInk" xmlns:wpg="http://schemas.microsoft.com/office/word/2010/wordprocessingGroup" xmlns:w14="http://schemas.microsoft.com/office/word/2010/wordml" xmlns:w="http://schemas.openxmlformats.org/wordprocessingml/2006/main" xmlns:w10="urn:schemas-microsoft-com:office:word" xmlns:wp14="http://schemas.microsoft.com/office/word/2010/wordprocessingDrawing" xmlns:v="urn:schemas-microsoft-com:vml" xmlns:o="urn:schemas-microsoft-com:office:office" xmlns:mc="http://schemas.openxmlformats.org/markup-compatibility/2006" xmlns:wpc="http://schemas.microsoft.com/office/word/2010/wordprocessingCanvas" xmlns=""/>
                       </a:ext>
                     </a:extLst>
                   </pic:spPr>
@@ -10720,7 +10603,7 @@
         <w:tblW w:w="10290" w:type="dxa"/>
         <w:tblInd w:w="720" w:type="dxa"/>
         <w:tblLayout w:type="fixed"/>
-        <w:tblLook w:val="04A0" w:firstRow="1" w:lastRow="0" w:firstColumn="1" w:lastColumn="0" w:noHBand="0" w:noVBand="1"/>
+        <w:tblLook w:val="04A0"/>
       </w:tblPr>
       <w:tblGrid>
         <w:gridCol w:w="2478"/>
@@ -11147,7 +11030,7 @@
         <w:tblStyle w:val="TableGrid"/>
         <w:tblW w:w="0" w:type="auto"/>
         <w:tblInd w:w="720" w:type="dxa"/>
-        <w:tblLook w:val="04A0" w:firstRow="1" w:lastRow="0" w:firstColumn="1" w:lastColumn="0" w:noHBand="0" w:noVBand="1"/>
+        <w:tblLook w:val="04A0"/>
       </w:tblPr>
       <w:tblGrid>
         <w:gridCol w:w="4722"/>
@@ -12020,21 +11903,7 @@
               <w:rPr>
                 <w:rFonts w:eastAsia="Times New Roman" w:cstheme="minorHAnsi"/>
               </w:rPr>
-              <w:t xml:space="preserve"> behavior if we insert titles that are much longer than </w:t>
-            </w:r>
-            <w:proofErr w:type="spellStart"/>
-            <w:r>
-              <w:rPr>
-                <w:rFonts w:eastAsia="Times New Roman" w:cstheme="minorHAnsi"/>
-              </w:rPr>
-              <w:t>db</w:t>
-            </w:r>
-            <w:proofErr w:type="spellEnd"/>
-            <w:r>
-              <w:rPr>
-                <w:rFonts w:eastAsia="Times New Roman" w:cstheme="minorHAnsi"/>
-              </w:rPr>
-              <w:t xml:space="preserve"> can </w:t>
+              <w:t xml:space="preserve"> behavior if we insert titles that are much longer than db can </w:t>
             </w:r>
             <w:proofErr w:type="spellStart"/>
             <w:r>
@@ -12243,12 +12112,12 @@
           <w:numId w:val="39"/>
         </w:numPr>
       </w:pPr>
-      <w:bookmarkStart w:id="98" w:name="_Toc287376150"/>
-      <w:bookmarkStart w:id="99" w:name="_Toc287524619"/>
+      <w:bookmarkStart w:id="98" w:name="_Toc287524619"/>
+      <w:bookmarkStart w:id="99" w:name="_Toc287376150"/>
       <w:r>
         <w:t>Adding Additional Tests</w:t>
       </w:r>
-      <w:bookmarkEnd w:id="99"/>
+      <w:bookmarkEnd w:id="98"/>
     </w:p>
     <w:p>
       <w:pPr>
@@ -12356,16 +12225,8 @@
         <w:rPr>
           <w:rFonts w:ascii="Courier New" w:hAnsi="Courier New" w:cs="Courier New"/>
         </w:rPr>
-        <w:t>test-</w:t>
-      </w:r>
-      <w:proofErr w:type="spellStart"/>
-      <w:r>
-        <w:rPr>
-          <w:rFonts w:ascii="Courier New" w:hAnsi="Courier New" w:cs="Courier New"/>
-        </w:rPr>
-        <w:t>init</w:t>
-      </w:r>
-      <w:proofErr w:type="spellEnd"/>
+        <w:t>test-init</w:t>
+      </w:r>
       <w:r>
         <w:t xml:space="preserve"> target contains the target of the class you are testing.</w:t>
       </w:r>
@@ -12596,16 +12457,8 @@
         <w:rPr>
           <w:rFonts w:ascii="Courier New" w:hAnsi="Courier New" w:cs="Courier New"/>
         </w:rPr>
-        <w:t>test-</w:t>
-      </w:r>
-      <w:proofErr w:type="spellStart"/>
-      <w:r>
-        <w:rPr>
-          <w:rFonts w:ascii="Courier New" w:hAnsi="Courier New" w:cs="Courier New"/>
-        </w:rPr>
-        <w:t>init</w:t>
-      </w:r>
-      <w:proofErr w:type="spellEnd"/>
+        <w:t>test-init</w:t>
+      </w:r>
       <w:r>
         <w:t xml:space="preserve"> target in the </w:t>
       </w:r>
@@ -12686,7 +12539,7 @@
       <w:r>
         <w:t xml:space="preserve"> Tests</w:t>
       </w:r>
-      <w:bookmarkEnd w:id="98"/>
+      <w:bookmarkEnd w:id="99"/>
       <w:bookmarkEnd w:id="100"/>
     </w:p>
     <w:p>
@@ -12766,21 +12619,7 @@
         <w:rPr>
           <w:rFonts w:cstheme="minorHAnsi"/>
         </w:rPr>
-        <w:t>/</w:t>
-      </w:r>
-      <w:proofErr w:type="spellStart"/>
-      <w:r>
-        <w:rPr>
-          <w:rFonts w:cstheme="minorHAnsi"/>
-        </w:rPr>
-        <w:t>retrieverTest.php</w:t>
-      </w:r>
-      <w:proofErr w:type="spellEnd"/>
-      <w:r>
-        <w:rPr>
-          <w:rFonts w:cstheme="minorHAnsi"/>
-        </w:rPr>
-        <w:t xml:space="preserve"> since we are only testing the interaction between the frontend on database.</w:t>
+        <w:t>/retrieverTest.php since we are only testing the interaction between the frontend on database.</w:t>
       </w:r>
     </w:p>
     <w:p>
@@ -12851,7 +12690,6 @@
         </w:rPr>
         <w:br/>
       </w:r>
-      <w:proofErr w:type="spellStart"/>
       <w:r>
         <w:rPr>
           <w:rFonts w:eastAsia="Times New Roman" w:cstheme="minorHAnsi"/>
@@ -12859,14 +12697,13 @@
         </w:rPr>
         <w:t>retrieverTest.php</w:t>
       </w:r>
-      <w:proofErr w:type="spellEnd"/>
     </w:p>
     <w:tbl>
       <w:tblPr>
         <w:tblStyle w:val="TableGrid"/>
         <w:tblW w:w="0" w:type="auto"/>
         <w:tblInd w:w="720" w:type="dxa"/>
-        <w:tblLook w:val="04A0" w:firstRow="1" w:lastRow="0" w:firstColumn="1" w:lastColumn="0" w:noHBand="0" w:noVBand="1"/>
+        <w:tblLook w:val="04A0"/>
       </w:tblPr>
       <w:tblGrid>
         <w:gridCol w:w="4837"/>
@@ -13481,17 +13318,8 @@
           <w:rStyle w:val="apple-style-span"/>
           <w:rFonts w:cstheme="minorHAnsi"/>
         </w:rPr>
-        <w:t xml:space="preserve">t all PHP files for the </w:t>
-      </w:r>
-      <w:proofErr w:type="spellStart"/>
-      <w:r>
-        <w:rPr>
-          <w:rStyle w:val="apple-style-span"/>
-          <w:rFonts w:cstheme="minorHAnsi"/>
-        </w:rPr>
-        <w:t>WikiMap</w:t>
-      </w:r>
-      <w:proofErr w:type="spellEnd"/>
+        <w:t>t all PHP files for the WikiMap</w:t>
+      </w:r>
       <w:r>
         <w:rPr>
           <w:rStyle w:val="apple-style-span"/>
@@ -13807,7 +13635,7 @@
           <w:insideH w:val="single" w:sz="4" w:space="0" w:color="auto"/>
           <w:insideV w:val="single" w:sz="4" w:space="0" w:color="auto"/>
         </w:tblBorders>
-        <w:tblLook w:val="04A0" w:firstRow="1" w:lastRow="0" w:firstColumn="1" w:lastColumn="0" w:noHBand="0" w:noVBand="1"/>
+        <w:tblLook w:val="04A0"/>
       </w:tblPr>
       <w:tblGrid>
         <w:gridCol w:w="3640"/>
@@ -15181,9 +15009,9 @@
         </w:numPr>
       </w:pPr>
       <w:bookmarkStart w:id="111" w:name="_Set_up_SSH"/>
-      <w:bookmarkStart w:id="112" w:name="_Toc284869469"/>
-      <w:bookmarkStart w:id="113" w:name="_Toc284869454"/>
-      <w:bookmarkStart w:id="114" w:name="_Toc287524629"/>
+      <w:bookmarkStart w:id="112" w:name="_Toc284869454"/>
+      <w:bookmarkStart w:id="113" w:name="_Toc287524629"/>
+      <w:bookmarkStart w:id="114" w:name="_Toc284869469"/>
       <w:bookmarkEnd w:id="111"/>
       <w:r>
         <w:lastRenderedPageBreak/>
@@ -15195,8 +15023,8 @@
       <w:r>
         <w:t>m</w:t>
       </w:r>
+      <w:bookmarkEnd w:id="112"/>
       <w:bookmarkEnd w:id="113"/>
-      <w:bookmarkEnd w:id="114"/>
     </w:p>
     <w:p>
       <w:pPr>
@@ -15220,16 +15048,9 @@
       </w:pPr>
       <w:r>
         <w:br/>
-      </w:r>
-      <w:proofErr w:type="spellStart"/>
-      <w:r>
-        <w:t>WikiMap</w:t>
-      </w:r>
-      <w:proofErr w:type="spellEnd"/>
-      <w:r>
-        <w:t xml:space="preserve"> bugs and tasks are tracked in our </w:t>
-      </w:r>
-      <w:hyperlink r:id="rId32" w:history="1">
+        <w:t xml:space="preserve">WikiMap bugs and tasks are tracked in our </w:t>
+      </w:r>
+      <w:hyperlink r:id="rId31" w:history="1">
         <w:r>
           <w:rPr>
             <w:rStyle w:val="Hyperlink"/>
@@ -15304,9 +15125,10 @@
       <w:r>
         <w:rPr>
           <w:noProof/>
+          <w:lang w:eastAsia="zh-CN"/>
         </w:rPr>
         <w:drawing>
-          <wp:inline distT="0" distB="0" distL="0" distR="0" wp14:anchorId="373456F1" wp14:editId="6DF82D5F">
+          <wp:inline distT="0" distB="0" distL="0" distR="0">
             <wp:extent cx="5901055" cy="2796540"/>
             <wp:effectExtent l="0" t="0" r="4445" b="3810"/>
             <wp:docPr id="6" name="Picture 6"/>
@@ -15323,10 +15145,10 @@
                     </pic:cNvPicPr>
                   </pic:nvPicPr>
                   <pic:blipFill>
-                    <a:blip r:embed="rId33">
+                    <a:blip r:embed="rId32" cstate="print">
                       <a:extLst>
                         <a:ext uri="{28A0092B-C50C-407E-A947-70E740481C1C}">
-                          <a14:useLocalDpi xmlns:a14="http://schemas.microsoft.com/office/drawing/2010/main" val="0"/>
+                          <a14:useLocalDpi xmlns:a14="http://schemas.microsoft.com/office/drawing/2010/main" xmlns:wps="http://schemas.microsoft.com/office/word/2010/wordprocessingShape" xmlns:wpi="http://schemas.microsoft.com/office/word/2010/wordprocessingInk" xmlns:wpg="http://schemas.microsoft.com/office/word/2010/wordprocessingGroup" xmlns:w14="http://schemas.microsoft.com/office/word/2010/wordml" xmlns:w="http://schemas.openxmlformats.org/wordprocessingml/2006/main" xmlns:w10="urn:schemas-microsoft-com:office:word" xmlns:wp14="http://schemas.microsoft.com/office/word/2010/wordprocessingDrawing" xmlns:v="urn:schemas-microsoft-com:vml" xmlns:o="urn:schemas-microsoft-com:office:office" xmlns:mc="http://schemas.openxmlformats.org/markup-compatibility/2006" xmlns:wpc="http://schemas.microsoft.com/office/word/2010/wordprocessingCanvas" xmlns="" val="0"/>
                         </a:ext>
                       </a:extLst>
                     </a:blip>
@@ -15408,9 +15230,10 @@
       <w:r>
         <w:rPr>
           <w:noProof/>
+          <w:lang w:eastAsia="zh-CN"/>
         </w:rPr>
         <w:drawing>
-          <wp:inline distT="0" distB="0" distL="0" distR="0" wp14:anchorId="64F17CD6" wp14:editId="1F4F0A2A">
+          <wp:inline distT="0" distB="0" distL="0" distR="0">
             <wp:extent cx="5943600" cy="2456180"/>
             <wp:effectExtent l="0" t="0" r="0" b="1270"/>
             <wp:docPr id="7" name="Picture 7"/>
@@ -15427,10 +15250,10 @@
                     </pic:cNvPicPr>
                   </pic:nvPicPr>
                   <pic:blipFill>
-                    <a:blip r:embed="rId34">
+                    <a:blip r:embed="rId33" cstate="print">
                       <a:extLst>
                         <a:ext uri="{28A0092B-C50C-407E-A947-70E740481C1C}">
-                          <a14:useLocalDpi xmlns:a14="http://schemas.microsoft.com/office/drawing/2010/main" val="0"/>
+                          <a14:useLocalDpi xmlns:a14="http://schemas.microsoft.com/office/drawing/2010/main" xmlns:wps="http://schemas.microsoft.com/office/word/2010/wordprocessingShape" xmlns:wpi="http://schemas.microsoft.com/office/word/2010/wordprocessingInk" xmlns:wpg="http://schemas.microsoft.com/office/word/2010/wordprocessingGroup" xmlns:w14="http://schemas.microsoft.com/office/word/2010/wordml" xmlns:w="http://schemas.openxmlformats.org/wordprocessingml/2006/main" xmlns:w10="urn:schemas-microsoft-com:office:word" xmlns:wp14="http://schemas.microsoft.com/office/word/2010/wordprocessingDrawing" xmlns:v="urn:schemas-microsoft-com:vml" xmlns:o="urn:schemas-microsoft-com:office:office" xmlns:mc="http://schemas.openxmlformats.org/markup-compatibility/2006" xmlns:wpc="http://schemas.microsoft.com/office/word/2010/wordprocessingCanvas" xmlns="" val="0"/>
                         </a:ext>
                       </a:extLst>
                     </a:blip>
@@ -15476,9 +15299,10 @@
       <w:r>
         <w:rPr>
           <w:noProof/>
+          <w:lang w:eastAsia="zh-CN"/>
         </w:rPr>
         <w:drawing>
-          <wp:inline distT="0" distB="0" distL="0" distR="0" wp14:anchorId="3645C0BB" wp14:editId="2CFF86C0">
+          <wp:inline distT="0" distB="0" distL="0" distR="0">
             <wp:extent cx="5943600" cy="2541270"/>
             <wp:effectExtent l="0" t="0" r="0" b="0"/>
             <wp:docPr id="4" name="Picture 4"/>
@@ -15495,10 +15319,10 @@
                     </pic:cNvPicPr>
                   </pic:nvPicPr>
                   <pic:blipFill>
-                    <a:blip r:embed="rId35">
+                    <a:blip r:embed="rId34" cstate="print">
                       <a:extLst>
                         <a:ext uri="{28A0092B-C50C-407E-A947-70E740481C1C}">
-                          <a14:useLocalDpi xmlns:a14="http://schemas.microsoft.com/office/drawing/2010/main" val="0"/>
+                          <a14:useLocalDpi xmlns:a14="http://schemas.microsoft.com/office/drawing/2010/main" xmlns:wps="http://schemas.microsoft.com/office/word/2010/wordprocessingShape" xmlns:wpi="http://schemas.microsoft.com/office/word/2010/wordprocessingInk" xmlns:wpg="http://schemas.microsoft.com/office/word/2010/wordprocessingGroup" xmlns:w14="http://schemas.microsoft.com/office/word/2010/wordml" xmlns:w="http://schemas.openxmlformats.org/wordprocessingml/2006/main" xmlns:w10="urn:schemas-microsoft-com:office:word" xmlns:wp14="http://schemas.microsoft.com/office/word/2010/wordprocessingDrawing" xmlns:v="urn:schemas-microsoft-com:vml" xmlns:o="urn:schemas-microsoft-com:office:office" xmlns:mc="http://schemas.openxmlformats.org/markup-compatibility/2006" xmlns:wpc="http://schemas.microsoft.com/office/word/2010/wordprocessingCanvas" xmlns="" val="0"/>
                         </a:ext>
                       </a:extLst>
                     </a:blip>
@@ -15646,7 +15470,7 @@
         <w:tblStyle w:val="TableGrid"/>
         <w:tblW w:w="0" w:type="auto"/>
         <w:tblInd w:w="720" w:type="dxa"/>
-        <w:tblLook w:val="04A0" w:firstRow="1" w:lastRow="0" w:firstColumn="1" w:lastColumn="0" w:noHBand="0" w:noVBand="1"/>
+        <w:tblLook w:val="04A0"/>
       </w:tblPr>
       <w:tblGrid>
         <w:gridCol w:w="2538"/>
@@ -16180,7 +16004,7 @@
         <w:tblStyle w:val="TableGrid"/>
         <w:tblW w:w="0" w:type="auto"/>
         <w:tblInd w:w="720" w:type="dxa"/>
-        <w:tblLook w:val="04A0" w:firstRow="1" w:lastRow="0" w:firstColumn="1" w:lastColumn="0" w:noHBand="0" w:noVBand="1"/>
+        <w:tblLook w:val="04A0"/>
       </w:tblPr>
       <w:tblGrid>
         <w:gridCol w:w="2522"/>
@@ -17770,9 +17594,10 @@
       <w:r>
         <w:rPr>
           <w:noProof/>
+          <w:lang w:eastAsia="zh-CN"/>
         </w:rPr>
         <w:drawing>
-          <wp:inline distT="0" distB="0" distL="0" distR="0" wp14:anchorId="61E12BCB" wp14:editId="165A05DB">
+          <wp:inline distT="0" distB="0" distL="0" distR="0">
             <wp:extent cx="5943600" cy="2638425"/>
             <wp:effectExtent l="0" t="0" r="0" b="9525"/>
             <wp:docPr id="5" name="Picture 5"/>
@@ -17789,10 +17614,10 @@
                     </pic:cNvPicPr>
                   </pic:nvPicPr>
                   <pic:blipFill>
-                    <a:blip r:embed="rId36">
+                    <a:blip r:embed="rId35" cstate="print">
                       <a:extLst>
                         <a:ext uri="{28A0092B-C50C-407E-A947-70E740481C1C}">
-                          <a14:useLocalDpi xmlns:a14="http://schemas.microsoft.com/office/drawing/2010/main" val="0"/>
+                          <a14:useLocalDpi xmlns:a14="http://schemas.microsoft.com/office/drawing/2010/main" xmlns:wps="http://schemas.microsoft.com/office/word/2010/wordprocessingShape" xmlns:wpi="http://schemas.microsoft.com/office/word/2010/wordprocessingInk" xmlns:wpg="http://schemas.microsoft.com/office/word/2010/wordprocessingGroup" xmlns:w14="http://schemas.microsoft.com/office/word/2010/wordml" xmlns:w="http://schemas.openxmlformats.org/wordprocessingml/2006/main" xmlns:w10="urn:schemas-microsoft-com:office:word" xmlns:wp14="http://schemas.microsoft.com/office/word/2010/wordprocessingDrawing" xmlns:v="urn:schemas-microsoft-com:vml" xmlns:o="urn:schemas-microsoft-com:office:office" xmlns:mc="http://schemas.openxmlformats.org/markup-compatibility/2006" xmlns:wpc="http://schemas.microsoft.com/office/word/2010/wordprocessingCanvas" xmlns="" val="0"/>
                         </a:ext>
                       </a:extLst>
                     </a:blip>
@@ -17844,9 +17669,10 @@
       <w:r>
         <w:rPr>
           <w:noProof/>
+          <w:lang w:eastAsia="zh-CN"/>
         </w:rPr>
         <w:drawing>
-          <wp:inline distT="0" distB="0" distL="0" distR="0" wp14:anchorId="169F66BF" wp14:editId="7C356C19">
+          <wp:inline distT="0" distB="0" distL="0" distR="0">
             <wp:extent cx="5943600" cy="2743200"/>
             <wp:effectExtent l="0" t="0" r="0" b="0"/>
             <wp:docPr id="13" name="Picture 13"/>
@@ -17863,10 +17689,10 @@
                     </pic:cNvPicPr>
                   </pic:nvPicPr>
                   <pic:blipFill>
-                    <a:blip r:embed="rId37">
+                    <a:blip r:embed="rId36" cstate="print">
                       <a:extLst>
                         <a:ext uri="{28A0092B-C50C-407E-A947-70E740481C1C}">
-                          <a14:useLocalDpi xmlns:a14="http://schemas.microsoft.com/office/drawing/2010/main" val="0"/>
+                          <a14:useLocalDpi xmlns:a14="http://schemas.microsoft.com/office/drawing/2010/main" xmlns:wps="http://schemas.microsoft.com/office/word/2010/wordprocessingShape" xmlns:wpi="http://schemas.microsoft.com/office/word/2010/wordprocessingInk" xmlns:wpg="http://schemas.microsoft.com/office/word/2010/wordprocessingGroup" xmlns:w14="http://schemas.microsoft.com/office/word/2010/wordml" xmlns:w="http://schemas.openxmlformats.org/wordprocessingml/2006/main" xmlns:w10="urn:schemas-microsoft-com:office:word" xmlns:wp14="http://schemas.microsoft.com/office/word/2010/wordprocessingDrawing" xmlns:v="urn:schemas-microsoft-com:vml" xmlns:o="urn:schemas-microsoft-com:office:office" xmlns:mc="http://schemas.openxmlformats.org/markup-compatibility/2006" xmlns:wpc="http://schemas.microsoft.com/office/word/2010/wordprocessingCanvas" xmlns="" val="0"/>
                         </a:ext>
                       </a:extLst>
                     </a:blip>
@@ -17959,9 +17785,10 @@
       <w:r>
         <w:rPr>
           <w:noProof/>
+          <w:lang w:eastAsia="zh-CN"/>
         </w:rPr>
         <w:drawing>
-          <wp:inline distT="0" distB="0" distL="0" distR="0" wp14:anchorId="2880FC8F" wp14:editId="7765CEFD">
+          <wp:inline distT="0" distB="0" distL="0" distR="0">
             <wp:extent cx="5943600" cy="2162175"/>
             <wp:effectExtent l="0" t="0" r="0" b="9525"/>
             <wp:docPr id="14" name="Picture 14"/>
@@ -17978,10 +17805,10 @@
                     </pic:cNvPicPr>
                   </pic:nvPicPr>
                   <pic:blipFill>
-                    <a:blip r:embed="rId38">
+                    <a:blip r:embed="rId37" cstate="print">
                       <a:extLst>
                         <a:ext uri="{28A0092B-C50C-407E-A947-70E740481C1C}">
-                          <a14:useLocalDpi xmlns:a14="http://schemas.microsoft.com/office/drawing/2010/main" val="0"/>
+                          <a14:useLocalDpi xmlns:a14="http://schemas.microsoft.com/office/drawing/2010/main" xmlns:wps="http://schemas.microsoft.com/office/word/2010/wordprocessingShape" xmlns:wpi="http://schemas.microsoft.com/office/word/2010/wordprocessingInk" xmlns:wpg="http://schemas.microsoft.com/office/word/2010/wordprocessingGroup" xmlns:w14="http://schemas.microsoft.com/office/word/2010/wordml" xmlns:w="http://schemas.openxmlformats.org/wordprocessingml/2006/main" xmlns:w10="urn:schemas-microsoft-com:office:word" xmlns:wp14="http://schemas.microsoft.com/office/word/2010/wordprocessingDrawing" xmlns:v="urn:schemas-microsoft-com:vml" xmlns:o="urn:schemas-microsoft-com:office:office" xmlns:mc="http://schemas.openxmlformats.org/markup-compatibility/2006" xmlns:wpc="http://schemas.microsoft.com/office/word/2010/wordprocessingCanvas" xmlns="" val="0"/>
                         </a:ext>
                       </a:extLst>
                     </a:blip>
@@ -18029,9 +17856,10 @@
       <w:r>
         <w:rPr>
           <w:noProof/>
+          <w:lang w:eastAsia="zh-CN"/>
         </w:rPr>
         <w:drawing>
-          <wp:inline distT="0" distB="0" distL="0" distR="0" wp14:anchorId="17C2C656" wp14:editId="263F7FA0">
+          <wp:inline distT="0" distB="0" distL="0" distR="0">
             <wp:extent cx="5943600" cy="1914525"/>
             <wp:effectExtent l="0" t="0" r="0" b="9525"/>
             <wp:docPr id="15" name="Picture 15"/>
@@ -18048,10 +17876,10 @@
                     </pic:cNvPicPr>
                   </pic:nvPicPr>
                   <pic:blipFill>
-                    <a:blip r:embed="rId39">
+                    <a:blip r:embed="rId38" cstate="print">
                       <a:extLst>
                         <a:ext uri="{28A0092B-C50C-407E-A947-70E740481C1C}">
-                          <a14:useLocalDpi xmlns:a14="http://schemas.microsoft.com/office/drawing/2010/main" val="0"/>
+                          <a14:useLocalDpi xmlns:a14="http://schemas.microsoft.com/office/drawing/2010/main" xmlns:wps="http://schemas.microsoft.com/office/word/2010/wordprocessingShape" xmlns:wpi="http://schemas.microsoft.com/office/word/2010/wordprocessingInk" xmlns:wpg="http://schemas.microsoft.com/office/word/2010/wordprocessingGroup" xmlns:w14="http://schemas.microsoft.com/office/word/2010/wordml" xmlns:w="http://schemas.openxmlformats.org/wordprocessingml/2006/main" xmlns:w10="urn:schemas-microsoft-com:office:word" xmlns:wp14="http://schemas.microsoft.com/office/word/2010/wordprocessingDrawing" xmlns:v="urn:schemas-microsoft-com:vml" xmlns:o="urn:schemas-microsoft-com:office:office" xmlns:mc="http://schemas.openxmlformats.org/markup-compatibility/2006" xmlns:wpc="http://schemas.microsoft.com/office/word/2010/wordprocessingCanvas" xmlns="" val="0"/>
                         </a:ext>
                       </a:extLst>
                     </a:blip>
@@ -18122,7 +17950,7 @@
       <w:r>
         <w:t xml:space="preserve"> - Detailed Setup and Usage Instructions</w:t>
       </w:r>
-      <w:bookmarkEnd w:id="112"/>
+      <w:bookmarkEnd w:id="114"/>
       <w:bookmarkEnd w:id="130"/>
     </w:p>
     <w:p>
@@ -18223,15 +18051,7 @@
         <w:t>Team Repository</w:t>
       </w:r>
       <w:r>
-        <w:t xml:space="preserve"> holds all of the latest, fully committed code changes.  This is the main branch of the </w:t>
-      </w:r>
-      <w:proofErr w:type="spellStart"/>
-      <w:r>
-        <w:t>WikiMap</w:t>
-      </w:r>
-      <w:proofErr w:type="spellEnd"/>
-      <w:r>
-        <w:t xml:space="preserve"> team’s code.</w:t>
+        <w:t xml:space="preserve"> holds all of the latest, fully committed code changes.  This is the main branch of the WikiMap team’s code.</w:t>
       </w:r>
     </w:p>
     <w:p>
@@ -18404,7 +18224,7 @@
       <w:r>
         <w:t xml:space="preserve"> obtained from </w:t>
       </w:r>
-      <w:hyperlink r:id="rId40" w:history="1">
+      <w:hyperlink r:id="rId39" w:history="1">
         <w:r>
           <w:rPr>
             <w:rStyle w:val="Hyperlink"/>
@@ -19225,7 +19045,7 @@
       <w:r>
         <w:br/>
       </w:r>
-      <w:hyperlink r:id="rId41" w:history="1">
+      <w:hyperlink r:id="rId40" w:history="1">
         <w:r>
           <w:rPr>
             <w:rStyle w:val="Hyperlink"/>
@@ -19241,7 +19061,7 @@
       <w:r>
         <w:t xml:space="preserve">For Linux-style command line control, Cygwin is recommended.  Explaining how to install and configure Cygwin is not within the scope of this document, but those who wish to use Cygwin may download it here: </w:t>
       </w:r>
-      <w:hyperlink r:id="rId42" w:history="1">
+      <w:hyperlink r:id="rId41" w:history="1">
         <w:r>
           <w:rPr>
             <w:rStyle w:val="Hyperlink"/>
@@ -19263,7 +19083,7 @@
       <w:r>
         <w:br/>
       </w:r>
-      <w:hyperlink r:id="rId43" w:anchor="sec:tour:install" w:history="1">
+      <w:hyperlink r:id="rId42" w:anchor="sec:tour:install" w:history="1">
         <w:r>
           <w:rPr>
             <w:rStyle w:val="Hyperlink"/>
@@ -19434,23 +19254,7 @@
           <w:b/>
           <w:i/>
         </w:rPr>
-        <w:t xml:space="preserve">Configure </w:t>
-      </w:r>
-      <w:proofErr w:type="spellStart"/>
-      <w:r>
-        <w:rPr>
-          <w:b/>
-          <w:i/>
-        </w:rPr>
-        <w:t>your</w:t>
-      </w:r>
-      <w:proofErr w:type="spellEnd"/>
-      <w:r>
-        <w:rPr>
-          <w:b/>
-          <w:i/>
-        </w:rPr>
-        <w:t xml:space="preserve"> working directory &amp; “push” path</w:t>
+        <w:t>Configure your working directory &amp; “push” path</w:t>
       </w:r>
     </w:p>
     <w:p>
@@ -19560,43 +19364,37 @@
           <w:b/>
         </w:rPr>
         <w:br/>
-      </w:r>
+        <w:t>[</w:t>
+      </w:r>
+      <w:proofErr w:type="spellStart"/>
       <w:r>
         <w:rPr>
           <w:rFonts w:ascii="Courier" w:hAnsi="Courier"/>
           <w:b/>
         </w:rPr>
+        <w:t>ui</w:t>
+      </w:r>
+      <w:proofErr w:type="spellEnd"/>
+      <w:r>
+        <w:rPr>
+          <w:rFonts w:ascii="Courier" w:hAnsi="Courier"/>
+          <w:b/>
+        </w:rPr>
+        <w:t>]</w:t>
+      </w:r>
+      <w:r>
+        <w:rPr>
+          <w:rFonts w:ascii="Courier" w:hAnsi="Courier"/>
+          <w:b/>
+        </w:rPr>
+        <w:br/>
+      </w:r>
+      <w:r>
+        <w:rPr>
+          <w:rFonts w:ascii="Courier" w:hAnsi="Courier"/>
+          <w:b/>
+        </w:rPr>
         <w:lastRenderedPageBreak/>
-        <w:t>[</w:t>
-      </w:r>
-      <w:proofErr w:type="spellStart"/>
-      <w:r>
-        <w:rPr>
-          <w:rFonts w:ascii="Courier" w:hAnsi="Courier"/>
-          <w:b/>
-        </w:rPr>
-        <w:t>ui</w:t>
-      </w:r>
-      <w:proofErr w:type="spellEnd"/>
-      <w:r>
-        <w:rPr>
-          <w:rFonts w:ascii="Courier" w:hAnsi="Courier"/>
-          <w:b/>
-        </w:rPr>
-        <w:t>]</w:t>
-      </w:r>
-      <w:r>
-        <w:rPr>
-          <w:rFonts w:ascii="Courier" w:hAnsi="Courier"/>
-          <w:b/>
-        </w:rPr>
-        <w:br/>
-      </w:r>
-      <w:r>
-        <w:rPr>
-          <w:rFonts w:ascii="Courier" w:hAnsi="Courier"/>
-          <w:b/>
-        </w:rPr>
         <w:br/>
         <w:t>username = &lt;NAME&gt;</w:t>
       </w:r>
@@ -20354,10 +20152,16 @@
         </w:rPr>
         <w:t>hg push</w:t>
       </w:r>
-      <w:bookmarkEnd w:id="50"/>
+      <w:bookmarkEnd w:id="51"/>
+    </w:p>
+    <w:p>
+      <w:r>
+        <w:lastRenderedPageBreak/>
+        <w:t>TESTING VERSION CONTROL ON WORD DOCS.</w:t>
+      </w:r>
     </w:p>
     <w:sectPr>
-      <w:footerReference w:type="default" r:id="rId44"/>
+      <w:footerReference w:type="default" r:id="rId43"/>
       <w:pgSz w:w="12240" w:h="15840"/>
       <w:pgMar w:top="1440" w:right="1080" w:bottom="1440" w:left="1080" w:header="720" w:footer="720" w:gutter="0"/>
       <w:cols w:space="720"/>
@@ -20368,7 +20172,7 @@
 </file>
 
 <file path=word/endnotes.xml><?xml version="1.0" encoding="utf-8"?>
-<w:endnotes xmlns:wpc="http://schemas.microsoft.com/office/word/2010/wordprocessingCanvas" xmlns:mc="http://schemas.openxmlformats.org/markup-compatibility/2006" xmlns:o="urn:schemas-microsoft-com:office:office" xmlns:r="http://schemas.openxmlformats.org/officeDocument/2006/relationships" xmlns:m="http://schemas.openxmlformats.org/officeDocument/2006/math" xmlns:v="urn:schemas-microsoft-com:vml" xmlns:wp14="http://schemas.microsoft.com/office/word/2010/wordprocessingDrawing" xmlns:wp="http://schemas.openxmlformats.org/drawingml/2006/wordprocessingDrawing" xmlns:w10="urn:schemas-microsoft-com:office:word" xmlns:w="http://schemas.openxmlformats.org/wordprocessingml/2006/main" xmlns:w14="http://schemas.microsoft.com/office/word/2010/wordml" xmlns:wpg="http://schemas.microsoft.com/office/word/2010/wordprocessingGroup" xmlns:wpi="http://schemas.microsoft.com/office/word/2010/wordprocessingInk" xmlns:wne="http://schemas.microsoft.com/office/word/2006/wordml" xmlns:wps="http://schemas.microsoft.com/office/word/2010/wordprocessingShape" mc:Ignorable="w14 wp14">
+<w:endnotes xmlns:ve="http://schemas.openxmlformats.org/markup-compatibility/2006" xmlns:o="urn:schemas-microsoft-com:office:office" xmlns:r="http://schemas.openxmlformats.org/officeDocument/2006/relationships" xmlns:m="http://schemas.openxmlformats.org/officeDocument/2006/math" xmlns:v="urn:schemas-microsoft-com:vml" xmlns:wp="http://schemas.openxmlformats.org/drawingml/2006/wordprocessingDrawing" xmlns:w10="urn:schemas-microsoft-com:office:word" xmlns:w="http://schemas.openxmlformats.org/wordprocessingml/2006/main" xmlns:wne="http://schemas.microsoft.com/office/word/2006/wordml">
   <w:endnote w:type="separator" w:id="-1">
     <w:p>
       <w:pPr>
@@ -20393,7 +20197,7 @@
 </file>
 
 <file path=word/footer1.xml><?xml version="1.0" encoding="utf-8"?>
-<w:ftr xmlns:wpc="http://schemas.microsoft.com/office/word/2010/wordprocessingCanvas" xmlns:mc="http://schemas.openxmlformats.org/markup-compatibility/2006" xmlns:o="urn:schemas-microsoft-com:office:office" xmlns:r="http://schemas.openxmlformats.org/officeDocument/2006/relationships" xmlns:m="http://schemas.openxmlformats.org/officeDocument/2006/math" xmlns:v="urn:schemas-microsoft-com:vml" xmlns:wp14="http://schemas.microsoft.com/office/word/2010/wordprocessingDrawing" xmlns:wp="http://schemas.openxmlformats.org/drawingml/2006/wordprocessingDrawing" xmlns:w10="urn:schemas-microsoft-com:office:word" xmlns:w="http://schemas.openxmlformats.org/wordprocessingml/2006/main" xmlns:w14="http://schemas.microsoft.com/office/word/2010/wordml" xmlns:wpg="http://schemas.microsoft.com/office/word/2010/wordprocessingGroup" xmlns:wpi="http://schemas.microsoft.com/office/word/2010/wordprocessingInk" xmlns:wne="http://schemas.microsoft.com/office/word/2006/wordml" xmlns:wps="http://schemas.microsoft.com/office/word/2010/wordprocessingShape" mc:Ignorable="w14 wp14">
+<w:ftr xmlns:ve="http://schemas.openxmlformats.org/markup-compatibility/2006" xmlns:o="urn:schemas-microsoft-com:office:office" xmlns:r="http://schemas.openxmlformats.org/officeDocument/2006/relationships" xmlns:m="http://schemas.openxmlformats.org/officeDocument/2006/math" xmlns:v="urn:schemas-microsoft-com:vml" xmlns:wp="http://schemas.openxmlformats.org/drawingml/2006/wordprocessingDrawing" xmlns:w10="urn:schemas-microsoft-com:office:word" xmlns:w="http://schemas.openxmlformats.org/wordprocessingml/2006/main" xmlns:wne="http://schemas.microsoft.com/office/word/2006/wordml">
   <w:sdt>
     <w:sdtPr>
       <w:id w:val="-1078139671"/>
@@ -20426,7 +20230,7 @@
           <w:rPr>
             <w:noProof/>
           </w:rPr>
-          <w:t>17</w:t>
+          <w:t>30</w:t>
         </w:r>
         <w:r>
           <w:rPr>
@@ -20446,7 +20250,7 @@
 </file>
 
 <file path=word/footnotes.xml><?xml version="1.0" encoding="utf-8"?>
-<w:footnotes xmlns:wpc="http://schemas.microsoft.com/office/word/2010/wordprocessingCanvas" xmlns:mc="http://schemas.openxmlformats.org/markup-compatibility/2006" xmlns:o="urn:schemas-microsoft-com:office:office" xmlns:r="http://schemas.openxmlformats.org/officeDocument/2006/relationships" xmlns:m="http://schemas.openxmlformats.org/officeDocument/2006/math" xmlns:v="urn:schemas-microsoft-com:vml" xmlns:wp14="http://schemas.microsoft.com/office/word/2010/wordprocessingDrawing" xmlns:wp="http://schemas.openxmlformats.org/drawingml/2006/wordprocessingDrawing" xmlns:w10="urn:schemas-microsoft-com:office:word" xmlns:w="http://schemas.openxmlformats.org/wordprocessingml/2006/main" xmlns:w14="http://schemas.microsoft.com/office/word/2010/wordml" xmlns:wpg="http://schemas.microsoft.com/office/word/2010/wordprocessingGroup" xmlns:wpi="http://schemas.microsoft.com/office/word/2010/wordprocessingInk" xmlns:wne="http://schemas.microsoft.com/office/word/2006/wordml" xmlns:wps="http://schemas.microsoft.com/office/word/2010/wordprocessingShape" mc:Ignorable="w14 wp14">
+<w:footnotes xmlns:ve="http://schemas.openxmlformats.org/markup-compatibility/2006" xmlns:o="urn:schemas-microsoft-com:office:office" xmlns:r="http://schemas.openxmlformats.org/officeDocument/2006/relationships" xmlns:m="http://schemas.openxmlformats.org/officeDocument/2006/math" xmlns:v="urn:schemas-microsoft-com:vml" xmlns:wp="http://schemas.openxmlformats.org/drawingml/2006/wordprocessingDrawing" xmlns:w10="urn:schemas-microsoft-com:office:word" xmlns:w="http://schemas.openxmlformats.org/wordprocessingml/2006/main" xmlns:wne="http://schemas.microsoft.com/office/word/2006/wordml">
   <w:footnote w:type="separator" w:id="-1">
     <w:p>
       <w:pPr>
@@ -20471,7 +20275,7 @@
 </file>
 
 <file path=word/numbering.xml><?xml version="1.0" encoding="utf-8"?>
-<w:numbering xmlns:wpc="http://schemas.microsoft.com/office/word/2010/wordprocessingCanvas" xmlns:mc="http://schemas.openxmlformats.org/markup-compatibility/2006" xmlns:o="urn:schemas-microsoft-com:office:office" xmlns:r="http://schemas.openxmlformats.org/officeDocument/2006/relationships" xmlns:m="http://schemas.openxmlformats.org/officeDocument/2006/math" xmlns:v="urn:schemas-microsoft-com:vml" xmlns:wp14="http://schemas.microsoft.com/office/word/2010/wordprocessingDrawing" xmlns:wp="http://schemas.openxmlformats.org/drawingml/2006/wordprocessingDrawing" xmlns:w10="urn:schemas-microsoft-com:office:word" xmlns:w="http://schemas.openxmlformats.org/wordprocessingml/2006/main" xmlns:w14="http://schemas.microsoft.com/office/word/2010/wordml" xmlns:wpg="http://schemas.microsoft.com/office/word/2010/wordprocessingGroup" xmlns:wpi="http://schemas.microsoft.com/office/word/2010/wordprocessingInk" xmlns:wne="http://schemas.microsoft.com/office/word/2006/wordml" xmlns:wps="http://schemas.microsoft.com/office/word/2010/wordprocessingShape" mc:Ignorable="w14 wp14">
+<w:numbering xmlns:ve="http://schemas.openxmlformats.org/markup-compatibility/2006" xmlns:o="urn:schemas-microsoft-com:office:office" xmlns:r="http://schemas.openxmlformats.org/officeDocument/2006/relationships" xmlns:m="http://schemas.openxmlformats.org/officeDocument/2006/math" xmlns:v="urn:schemas-microsoft-com:vml" xmlns:wp="http://schemas.openxmlformats.org/drawingml/2006/wordprocessingDrawing" xmlns:w10="urn:schemas-microsoft-com:office:word" xmlns:w="http://schemas.openxmlformats.org/wordprocessingml/2006/main" xmlns:wne="http://schemas.microsoft.com/office/word/2006/wordml">
   <w:abstractNum w:abstractNumId="0">
     <w:nsid w:val="02842E58"/>
     <w:multiLevelType w:val="multilevel"/>
@@ -24257,15 +24061,6 @@
   </w:num>
   <w:num w:numId="39">
     <w:abstractNumId w:val="9"/>
-    <w:lvlOverride w:ilvl="0"/>
-    <w:lvlOverride w:ilvl="1"/>
-    <w:lvlOverride w:ilvl="2"/>
-    <w:lvlOverride w:ilvl="3"/>
-    <w:lvlOverride w:ilvl="4"/>
-    <w:lvlOverride w:ilvl="5"/>
-    <w:lvlOverride w:ilvl="6"/>
-    <w:lvlOverride w:ilvl="7"/>
-    <w:lvlOverride w:ilvl="8"/>
   </w:num>
   <w:num w:numId="40">
     <w:abstractNumId w:val="3"/>
@@ -24287,7 +24082,7 @@
 </file>
 
 <file path=word/styles.xml><?xml version="1.0" encoding="utf-8"?>
-<w:styles xmlns:mc="http://schemas.openxmlformats.org/markup-compatibility/2006" xmlns:r="http://schemas.openxmlformats.org/officeDocument/2006/relationships" xmlns:w="http://schemas.openxmlformats.org/wordprocessingml/2006/main" xmlns:w14="http://schemas.microsoft.com/office/word/2010/wordml" mc:Ignorable="w14">
+<w:styles xmlns:r="http://schemas.openxmlformats.org/officeDocument/2006/relationships" xmlns:w="http://schemas.openxmlformats.org/wordprocessingml/2006/main">
   <w:docDefaults>
     <w:rPrDefault>
       <w:rPr>
@@ -24445,6 +24240,7 @@
   <w:style w:type="paragraph" w:default="1" w:styleId="Normal">
     <w:name w:val="Normal"/>
     <w:qFormat/>
+    <w:rsid w:val="00EA6D49"/>
   </w:style>
   <w:style w:type="paragraph" w:styleId="Heading1">
     <w:name w:val="heading 1"/>
@@ -24550,6 +24346,7 @@
     <w:uiPriority w:val="99"/>
     <w:semiHidden/>
     <w:unhideWhenUsed/>
+    <w:qFormat/>
     <w:tblPr>
       <w:tblInd w:w="0" w:type="dxa"/>
       <w:tblCellMar>
@@ -25874,7 +25671,7 @@
 </file>
 
 <file path=customXml/itemProps1.xml><?xml version="1.0" encoding="utf-8"?>
-<ds:datastoreItem xmlns:ds="http://schemas.openxmlformats.org/officeDocument/2006/customXml" ds:itemID="{0C73A19E-2850-45AC-902E-C4F751743DAA}">
+<ds:datastoreItem xmlns:ds="http://schemas.openxmlformats.org/officeDocument/2006/customXml" ds:itemID="{1924F5A2-F295-43FC-834B-165FA9CBA60D}">
   <ds:schemaRefs>
     <ds:schemaRef ds:uri="http://schemas.openxmlformats.org/officeDocument/2006/bibliography"/>
   </ds:schemaRefs>

</xml_diff>